<commit_message>
Añadido archivo de estimacion I+D, solo falta hacer la descripcion de porque escogimos los precios
</commit_message>
<xml_diff>
--- a/Estimates_Practica.docx
+++ b/Estimates_Practica.docx
@@ -4551,7 +4551,19 @@
         <w:rPr>
           <w:lang w:val="en-US"/>
         </w:rPr>
-        <w:instrText xml:space="preserve"> LINK Excel.Sheet.12 "C:\\Users\\takit\\Desktop\\PGPI\\PracticaEstimacion.xlsx" "COCOMO II!F4C3:F28C4" \a \f 5 \h </w:instrText>
+        <w:instrText xml:space="preserve"> LINK </w:instrText>
+      </w:r>
+      <w:r>
+        <w:rPr>
+          <w:lang w:val="en-US"/>
+        </w:rPr>
+        <w:instrText xml:space="preserve">Excel.Sheet.12 C:\\Users\\takit\\Desktop\\PGPI\\PracticaEstimacion.xlsx "COCOMO II!F4C3:F28C4" </w:instrText>
+      </w:r>
+      <w:r>
+        <w:rPr>
+          <w:lang w:val="en-US"/>
+        </w:rPr>
+        <w:instrText xml:space="preserve">\a \f 5 \h </w:instrText>
       </w:r>
       <w:r>
         <w:rPr>
@@ -5922,7 +5934,7 @@
               <w:rPr>
                 <w:lang w:val="en-US"/>
               </w:rPr>
-              <w:t>50000</w:t>
+              <w:t>5000</w:t>
             </w:r>
           </w:p>
         </w:tc>
@@ -5936,14 +5948,16 @@
             <w:pPr>
               <w:cnfStyle w:val="000000100000" w:firstRow="0" w:lastRow="0" w:firstColumn="0" w:lastColumn="0" w:oddVBand="0" w:evenVBand="0" w:oddHBand="1" w:evenHBand="0" w:firstRowFirstColumn="0" w:firstRowLastColumn="0" w:lastRowFirstColumn="0" w:lastRowLastColumn="0"/>
               <w:rPr>
-                <w:lang w:val="en-US"/>
-              </w:rPr>
-            </w:pPr>
-            <w:r>
-              <w:rPr>
-                <w:lang w:val="en-US"/>
-              </w:rPr>
-              <w:t>550178,2642</w:t>
+                <w:rFonts w:ascii="Calibri" w:hAnsi="Calibri" w:cs="Calibri"/>
+                <w:color w:val="000000"/>
+              </w:rPr>
+            </w:pPr>
+            <w:r>
+              <w:rPr>
+                <w:rFonts w:ascii="Calibri" w:hAnsi="Calibri" w:cs="Calibri"/>
+                <w:color w:val="000000"/>
+              </w:rPr>
+              <w:t>42874,93047</w:t>
             </w:r>
           </w:p>
         </w:tc>
@@ -5955,15 +5969,15 @@
           <w:lang w:val="en-US"/>
         </w:rPr>
       </w:pPr>
-    </w:p>
-    <w:p>
-      <w:pPr>
-        <w:rPr>
-          <w:lang w:val="en-US"/>
-        </w:rPr>
-      </w:pPr>
       <w:bookmarkStart w:id="0" w:name="_GoBack"/>
       <w:bookmarkEnd w:id="0"/>
+    </w:p>
+    <w:p>
+      <w:pPr>
+        <w:rPr>
+          <w:lang w:val="en-US"/>
+        </w:rPr>
+      </w:pPr>
     </w:p>
     <w:p>
       <w:pPr>
@@ -6563,7 +6577,7 @@
       </w:pPr>
     </w:pPrDefault>
   </w:docDefaults>
-  <w:latentStyles w:defLockedState="0" w:defUIPriority="99" w:defSemiHidden="0" w:defUnhideWhenUsed="0" w:defQFormat="0" w:count="375">
+  <w:latentStyles w:defLockedState="0" w:defUIPriority="99" w:defSemiHidden="0" w:defUnhideWhenUsed="0" w:defQFormat="0" w:count="377">
     <w:lsdException w:name="Normal" w:uiPriority="0" w:qFormat="1"/>
     <w:lsdException w:name="heading 1" w:uiPriority="9" w:qFormat="1"/>
     <w:lsdException w:name="heading 2" w:semiHidden="1" w:uiPriority="9" w:unhideWhenUsed="1" w:qFormat="1"/>
@@ -6669,7 +6683,6 @@
     <w:lsdException w:name="HTML Sample" w:semiHidden="1" w:unhideWhenUsed="1"/>
     <w:lsdException w:name="HTML Typewriter" w:semiHidden="1" w:unhideWhenUsed="1"/>
     <w:lsdException w:name="HTML Variable" w:semiHidden="1" w:unhideWhenUsed="1"/>
-    <w:lsdException w:name="Normal Table" w:semiHidden="1" w:unhideWhenUsed="1"/>
     <w:lsdException w:name="annotation subject" w:semiHidden="1" w:unhideWhenUsed="1"/>
     <w:lsdException w:name="No List" w:semiHidden="1" w:unhideWhenUsed="1"/>
     <w:lsdException w:name="Outline List 1" w:semiHidden="1" w:unhideWhenUsed="1"/>
@@ -6715,11 +6728,9 @@
     <w:lsdException w:name="Table Subtle 1" w:semiHidden="1" w:unhideWhenUsed="1"/>
     <w:lsdException w:name="Table Subtle 2" w:semiHidden="1" w:unhideWhenUsed="1"/>
     <w:lsdException w:name="Table Web 1" w:semiHidden="1" w:unhideWhenUsed="1"/>
-    <w:lsdException w:name="Table Web 2" w:semiHidden="1" w:unhideWhenUsed="1"/>
     <w:lsdException w:name="Table Web 3" w:semiHidden="1" w:unhideWhenUsed="1"/>
     <w:lsdException w:name="Balloon Text" w:semiHidden="1" w:unhideWhenUsed="1"/>
     <w:lsdException w:name="Table Grid" w:uiPriority="39"/>
-    <w:lsdException w:name="Table Theme" w:semiHidden="1" w:unhideWhenUsed="1"/>
     <w:lsdException w:name="Placeholder Text" w:semiHidden="1"/>
     <w:lsdException w:name="No Spacing" w:uiPriority="1" w:qFormat="1"/>
     <w:lsdException w:name="Light Shading" w:uiPriority="60"/>
@@ -6939,6 +6950,8 @@
     <w:lsdException w:name="Smart Hyperlink" w:semiHidden="1" w:unhideWhenUsed="1"/>
     <w:lsdException w:name="Hashtag" w:semiHidden="1" w:unhideWhenUsed="1"/>
     <w:lsdException w:name="Unresolved Mention" w:semiHidden="1" w:unhideWhenUsed="1"/>
+    <w:lsdException w:name="Smart Link" w:semiHidden="1" w:unhideWhenUsed="1"/>
+    <w:lsdException w:name="Smart Link Error" w:semiHidden="1" w:unhideWhenUsed="1"/>
   </w:latentStyles>
   <w:style w:type="paragraph" w:default="1" w:styleId="Normal">
     <w:name w:val="Normal"/>

</xml_diff>